<commit_message>
updated the word doc to include the mocha/chai testing code snipt its.
</commit_message>
<xml_diff>
--- a/JS-Week6_Coding-Assignment.docx
+++ b/JS-Week6_Coding-Assignment.docx
@@ -1,6 +1,6 @@
 
 <file path=word/document.xml><?xml version="1.0" encoding="utf-8"?>
-<w:document xmlns:wpc="http://schemas.microsoft.com/office/word/2010/wordprocessingCanvas" xmlns:cx="http://schemas.microsoft.com/office/drawing/2014/chartex" xmlns:cx1="http://schemas.microsoft.com/office/drawing/2015/9/8/chartex" xmlns:cx2="http://schemas.microsoft.com/office/drawing/2015/10/21/chartex" xmlns:cx3="http://schemas.microsoft.com/office/drawing/2016/5/9/chartex" xmlns:cx4="http://schemas.microsoft.com/office/drawing/2016/5/10/chartex" xmlns:cx5="http://schemas.microsoft.com/office/drawing/2016/5/11/chartex" xmlns:cx6="http://schemas.microsoft.com/office/drawing/2016/5/12/chartex" xmlns:cx7="http://schemas.microsoft.com/office/drawing/2016/5/13/chartex" xmlns:cx8="http://schemas.microsoft.com/office/drawing/2016/5/14/chartex" xmlns:mc="http://schemas.openxmlformats.org/markup-compatibility/2006" xmlns:aink="http://schemas.microsoft.com/office/drawing/2016/ink" xmlns:am3d="http://schemas.microsoft.com/office/drawing/2017/model3d" xmlns:o="urn:schemas-microsoft-com:office:office" xmlns:r="http://schemas.openxmlformats.org/officeDocument/2006/relationships" xmlns:m="http://schemas.openxmlformats.org/officeDocument/2006/math" xmlns:v="urn:schemas-microsoft-com:vml" xmlns:wp14="http://schemas.microsoft.com/office/word/2010/wordprocessingDrawing" xmlns:wp="http://schemas.openxmlformats.org/drawingml/2006/wordprocessingDrawing" xmlns:w10="urn:schemas-microsoft-com:office:word" xmlns:w="http://schemas.openxmlformats.org/wordprocessingml/2006/main" xmlns:w14="http://schemas.microsoft.com/office/word/2010/wordml" xmlns:w15="http://schemas.microsoft.com/office/word/2012/wordml" xmlns:w16cex="http://schemas.microsoft.com/office/word/2018/wordml/cex" xmlns:w16cid="http://schemas.microsoft.com/office/word/2016/wordml/cid" xmlns:w16="http://schemas.microsoft.com/office/word/2018/wordml" xmlns:w16sdtdh="http://schemas.microsoft.com/office/word/2020/wordml/sdtdatahash" xmlns:w16se="http://schemas.microsoft.com/office/word/2015/wordml/symex" xmlns:wpg="http://schemas.microsoft.com/office/word/2010/wordprocessingGroup" xmlns:wpi="http://schemas.microsoft.com/office/word/2010/wordprocessingInk" xmlns:wne="http://schemas.microsoft.com/office/word/2006/wordml" xmlns:wps="http://schemas.microsoft.com/office/word/2010/wordprocessingShape" mc:Ignorable="w14 w15 w16se w16cid w16 w16cex w16sdtdh wp14">
+<w:document xmlns:wpc="http://schemas.microsoft.com/office/word/2010/wordprocessingCanvas" xmlns:cx="http://schemas.microsoft.com/office/drawing/2014/chartex" xmlns:cx1="http://schemas.microsoft.com/office/drawing/2015/9/8/chartex" xmlns:cx2="http://schemas.microsoft.com/office/drawing/2015/10/21/chartex" xmlns:cx3="http://schemas.microsoft.com/office/drawing/2016/5/9/chartex" xmlns:cx4="http://schemas.microsoft.com/office/drawing/2016/5/10/chartex" xmlns:cx5="http://schemas.microsoft.com/office/drawing/2016/5/11/chartex" xmlns:cx6="http://schemas.microsoft.com/office/drawing/2016/5/12/chartex" xmlns:cx7="http://schemas.microsoft.com/office/drawing/2016/5/13/chartex" xmlns:cx8="http://schemas.microsoft.com/office/drawing/2016/5/14/chartex" xmlns:mc="http://schemas.openxmlformats.org/markup-compatibility/2006" xmlns:aink="http://schemas.microsoft.com/office/drawing/2016/ink" xmlns:am3d="http://schemas.microsoft.com/office/drawing/2017/model3d" xmlns:o="urn:schemas-microsoft-com:office:office" xmlns:r="http://schemas.openxmlformats.org/officeDocument/2006/relationships" xmlns:m="http://schemas.openxmlformats.org/officeDocument/2006/math" xmlns:v="urn:schemas-microsoft-com:vml" xmlns:wp14="http://schemas.microsoft.com/office/word/2010/wordprocessingDrawing" xmlns:wp="http://schemas.openxmlformats.org/drawingml/2006/wordprocessingDrawing" xmlns:w10="urn:schemas-microsoft-com:office:word" xmlns:w="http://schemas.openxmlformats.org/wordprocessingml/2006/main" xmlns:w14="http://schemas.microsoft.com/office/word/2010/wordml" xmlns:w15="http://schemas.microsoft.com/office/word/2012/wordml" xmlns:w16cex="http://schemas.microsoft.com/office/word/2018/wordml/cex" xmlns:w16cid="http://schemas.microsoft.com/office/word/2016/wordml/cid" xmlns:w16="http://schemas.microsoft.com/office/word/2018/wordml" xmlns:w16se="http://schemas.microsoft.com/office/word/2015/wordml/symex" xmlns:wpg="http://schemas.microsoft.com/office/word/2010/wordprocessingGroup" xmlns:wpi="http://schemas.microsoft.com/office/word/2010/wordprocessingInk" xmlns:wne="http://schemas.microsoft.com/office/word/2006/wordml" xmlns:wps="http://schemas.microsoft.com/office/word/2010/wordprocessingShape" mc:Ignorable="w14 w15 w16se w16cid w16 w16cex wp14">
   <w:body>
     <w:p>
       <w:pPr>
@@ -883,29 +883,14 @@
       </w:pPr>
       <w:r>
         <w:rPr>
-          <w:b/>
-          <w:szCs w:val="24"/>
-        </w:rPr>
-        <w:t>Screenshots of Running Application:</w:t>
-      </w:r>
-    </w:p>
-    <w:p>
-      <w:pPr>
-        <w:rPr>
-          <w:b/>
-          <w:szCs w:val="24"/>
-        </w:rPr>
-      </w:pPr>
-      <w:r>
-        <w:rPr>
           <w:noProof/>
         </w:rPr>
         <w:lastRenderedPageBreak/>
         <w:drawing>
-          <wp:inline distT="0" distB="0" distL="0" distR="0" wp14:anchorId="0BCDCAE5" wp14:editId="02EBF805">
-            <wp:extent cx="5943600" cy="6031865"/>
-            <wp:effectExtent l="0" t="0" r="0" b="6985"/>
-            <wp:docPr id="11" name="Picture 11"/>
+          <wp:inline distT="0" distB="0" distL="0" distR="0" wp14:anchorId="121E547C" wp14:editId="78DBEF2F">
+            <wp:extent cx="5943600" cy="3508375"/>
+            <wp:effectExtent l="0" t="0" r="0" b="0"/>
+            <wp:docPr id="7" name="Picture 7"/>
             <wp:cNvGraphicFramePr>
               <a:graphicFrameLocks xmlns:a="http://schemas.openxmlformats.org/drawingml/2006/main" noChangeAspect="1"/>
             </wp:cNvGraphicFramePr>
@@ -925,7 +910,7 @@
                   <pic:spPr>
                     <a:xfrm>
                       <a:off x="0" y="0"/>
-                      <a:ext cx="5943600" cy="6031865"/>
+                      <a:ext cx="5943600" cy="3508375"/>
                     </a:xfrm>
                     <a:prstGeom prst="rect">
                       <a:avLst/>
@@ -947,14 +932,29 @@
       </w:pPr>
       <w:r>
         <w:rPr>
+          <w:b/>
+          <w:szCs w:val="24"/>
+        </w:rPr>
+        <w:t>Screenshots of Running Application:</w:t>
+      </w:r>
+    </w:p>
+    <w:p>
+      <w:pPr>
+        <w:rPr>
+          <w:b/>
+          <w:szCs w:val="24"/>
+        </w:rPr>
+      </w:pPr>
+      <w:r>
+        <w:rPr>
           <w:noProof/>
         </w:rPr>
         <w:lastRenderedPageBreak/>
         <w:drawing>
-          <wp:inline distT="0" distB="0" distL="0" distR="0" wp14:anchorId="0D5C36A0" wp14:editId="538F363B">
-            <wp:extent cx="5943600" cy="6264910"/>
-            <wp:effectExtent l="0" t="0" r="0" b="2540"/>
-            <wp:docPr id="12" name="Picture 12"/>
+          <wp:inline distT="0" distB="0" distL="0" distR="0" wp14:anchorId="0BCDCAE5" wp14:editId="02EBF805">
+            <wp:extent cx="5943600" cy="6031865"/>
+            <wp:effectExtent l="0" t="0" r="0" b="6985"/>
+            <wp:docPr id="11" name="Picture 11"/>
             <wp:cNvGraphicFramePr>
               <a:graphicFrameLocks xmlns:a="http://schemas.openxmlformats.org/drawingml/2006/main" noChangeAspect="1"/>
             </wp:cNvGraphicFramePr>
@@ -974,7 +974,7 @@
                   <pic:spPr>
                     <a:xfrm>
                       <a:off x="0" y="0"/>
-                      <a:ext cx="5943600" cy="6264910"/>
+                      <a:ext cx="5943600" cy="6031865"/>
                     </a:xfrm>
                     <a:prstGeom prst="rect">
                       <a:avLst/>
@@ -1000,10 +1000,10 @@
         </w:rPr>
         <w:lastRenderedPageBreak/>
         <w:drawing>
-          <wp:inline distT="0" distB="0" distL="0" distR="0" wp14:anchorId="13AE4CF1" wp14:editId="11341BF5">
-            <wp:extent cx="5943600" cy="6078855"/>
-            <wp:effectExtent l="0" t="0" r="0" b="0"/>
-            <wp:docPr id="13" name="Picture 13"/>
+          <wp:inline distT="0" distB="0" distL="0" distR="0" wp14:anchorId="0D5C36A0" wp14:editId="538F363B">
+            <wp:extent cx="5943600" cy="6264910"/>
+            <wp:effectExtent l="0" t="0" r="0" b="2540"/>
+            <wp:docPr id="12" name="Picture 12"/>
             <wp:cNvGraphicFramePr>
               <a:graphicFrameLocks xmlns:a="http://schemas.openxmlformats.org/drawingml/2006/main" noChangeAspect="1"/>
             </wp:cNvGraphicFramePr>
@@ -1023,7 +1023,7 @@
                   <pic:spPr>
                     <a:xfrm>
                       <a:off x="0" y="0"/>
-                      <a:ext cx="5943600" cy="6078855"/>
+                      <a:ext cx="5943600" cy="6264910"/>
                     </a:xfrm>
                     <a:prstGeom prst="rect">
                       <a:avLst/>
@@ -1049,10 +1049,10 @@
         </w:rPr>
         <w:lastRenderedPageBreak/>
         <w:drawing>
-          <wp:inline distT="0" distB="0" distL="0" distR="0" wp14:anchorId="798878FF" wp14:editId="5AC7CA65">
-            <wp:extent cx="5943600" cy="6043930"/>
+          <wp:inline distT="0" distB="0" distL="0" distR="0" wp14:anchorId="13AE4CF1" wp14:editId="11341BF5">
+            <wp:extent cx="5943600" cy="6078855"/>
             <wp:effectExtent l="0" t="0" r="0" b="0"/>
-            <wp:docPr id="14" name="Picture 14"/>
+            <wp:docPr id="13" name="Picture 13"/>
             <wp:cNvGraphicFramePr>
               <a:graphicFrameLocks xmlns:a="http://schemas.openxmlformats.org/drawingml/2006/main" noChangeAspect="1"/>
             </wp:cNvGraphicFramePr>
@@ -1072,7 +1072,7 @@
                   <pic:spPr>
                     <a:xfrm>
                       <a:off x="0" y="0"/>
-                      <a:ext cx="5943600" cy="6043930"/>
+                      <a:ext cx="5943600" cy="6078855"/>
                     </a:xfrm>
                     <a:prstGeom prst="rect">
                       <a:avLst/>
@@ -1098,10 +1098,10 @@
         </w:rPr>
         <w:lastRenderedPageBreak/>
         <w:drawing>
-          <wp:inline distT="0" distB="0" distL="0" distR="0" wp14:anchorId="531DDF61" wp14:editId="5905315E">
-            <wp:extent cx="5943600" cy="5909945"/>
+          <wp:inline distT="0" distB="0" distL="0" distR="0" wp14:anchorId="798878FF" wp14:editId="5AC7CA65">
+            <wp:extent cx="5943600" cy="6043930"/>
             <wp:effectExtent l="0" t="0" r="0" b="0"/>
-            <wp:docPr id="15" name="Picture 15"/>
+            <wp:docPr id="14" name="Picture 14"/>
             <wp:cNvGraphicFramePr>
               <a:graphicFrameLocks xmlns:a="http://schemas.openxmlformats.org/drawingml/2006/main" noChangeAspect="1"/>
             </wp:cNvGraphicFramePr>
@@ -1121,6 +1121,55 @@
                   <pic:spPr>
                     <a:xfrm>
                       <a:off x="0" y="0"/>
+                      <a:ext cx="5943600" cy="6043930"/>
+                    </a:xfrm>
+                    <a:prstGeom prst="rect">
+                      <a:avLst/>
+                    </a:prstGeom>
+                  </pic:spPr>
+                </pic:pic>
+              </a:graphicData>
+            </a:graphic>
+          </wp:inline>
+        </w:drawing>
+      </w:r>
+    </w:p>
+    <w:p>
+      <w:pPr>
+        <w:rPr>
+          <w:b/>
+          <w:szCs w:val="24"/>
+        </w:rPr>
+      </w:pPr>
+      <w:r>
+        <w:rPr>
+          <w:noProof/>
+        </w:rPr>
+        <w:lastRenderedPageBreak/>
+        <w:drawing>
+          <wp:inline distT="0" distB="0" distL="0" distR="0" wp14:anchorId="531DDF61" wp14:editId="5905315E">
+            <wp:extent cx="5943600" cy="5909945"/>
+            <wp:effectExtent l="0" t="0" r="0" b="0"/>
+            <wp:docPr id="15" name="Picture 15"/>
+            <wp:cNvGraphicFramePr>
+              <a:graphicFrameLocks xmlns:a="http://schemas.openxmlformats.org/drawingml/2006/main" noChangeAspect="1"/>
+            </wp:cNvGraphicFramePr>
+            <a:graphic xmlns:a="http://schemas.openxmlformats.org/drawingml/2006/main">
+              <a:graphicData uri="http://schemas.openxmlformats.org/drawingml/2006/picture">
+                <pic:pic xmlns:pic="http://schemas.openxmlformats.org/drawingml/2006/picture">
+                  <pic:nvPicPr>
+                    <pic:cNvPr id="1" name=""/>
+                    <pic:cNvPicPr/>
+                  </pic:nvPicPr>
+                  <pic:blipFill>
+                    <a:blip r:embed="rId17"/>
+                    <a:stretch>
+                      <a:fillRect/>
+                    </a:stretch>
+                  </pic:blipFill>
+                  <pic:spPr>
+                    <a:xfrm>
+                      <a:off x="0" y="0"/>
                       <a:ext cx="5943600" cy="5909945"/>
                     </a:xfrm>
                     <a:prstGeom prst="rect">
@@ -1141,6 +1190,47 @@
           <w:szCs w:val="24"/>
         </w:rPr>
       </w:pPr>
+      <w:r>
+        <w:rPr>
+          <w:noProof/>
+        </w:rPr>
+        <w:lastRenderedPageBreak/>
+        <w:drawing>
+          <wp:inline distT="0" distB="0" distL="0" distR="0" wp14:anchorId="1FDE41B1" wp14:editId="4275FFA0">
+            <wp:extent cx="5943600" cy="3803015"/>
+            <wp:effectExtent l="0" t="0" r="0" b="6985"/>
+            <wp:docPr id="8" name="Picture 8"/>
+            <wp:cNvGraphicFramePr>
+              <a:graphicFrameLocks xmlns:a="http://schemas.openxmlformats.org/drawingml/2006/main" noChangeAspect="1"/>
+            </wp:cNvGraphicFramePr>
+            <a:graphic xmlns:a="http://schemas.openxmlformats.org/drawingml/2006/main">
+              <a:graphicData uri="http://schemas.openxmlformats.org/drawingml/2006/picture">
+                <pic:pic xmlns:pic="http://schemas.openxmlformats.org/drawingml/2006/picture">
+                  <pic:nvPicPr>
+                    <pic:cNvPr id="1" name=""/>
+                    <pic:cNvPicPr/>
+                  </pic:nvPicPr>
+                  <pic:blipFill>
+                    <a:blip r:embed="rId18"/>
+                    <a:stretch>
+                      <a:fillRect/>
+                    </a:stretch>
+                  </pic:blipFill>
+                  <pic:spPr>
+                    <a:xfrm>
+                      <a:off x="0" y="0"/>
+                      <a:ext cx="5943600" cy="3803015"/>
+                    </a:xfrm>
+                    <a:prstGeom prst="rect">
+                      <a:avLst/>
+                    </a:prstGeom>
+                  </pic:spPr>
+                </pic:pic>
+              </a:graphicData>
+            </a:graphic>
+          </wp:inline>
+        </w:drawing>
+      </w:r>
     </w:p>
     <w:p>
       <w:pPr>
@@ -1157,11 +1247,19 @@
           <w:szCs w:val="24"/>
         </w:rPr>
       </w:pPr>
-      <w:r>
+    </w:p>
+    <w:p>
+      <w:pPr>
         <w:rPr>
           <w:b/>
           <w:szCs w:val="24"/>
         </w:rPr>
+      </w:pPr>
+      <w:r>
+        <w:rPr>
+          <w:b/>
+          <w:szCs w:val="24"/>
+        </w:rPr>
         <w:t>URL to GitHub Repository:</w:t>
       </w:r>
       <w:r>
@@ -1180,8 +1278,8 @@
       </w:r>
     </w:p>
     <w:sectPr>
-      <w:headerReference w:type="default" r:id="rId17"/>
-      <w:footerReference w:type="default" r:id="rId18"/>
+      <w:headerReference w:type="default" r:id="rId19"/>
+      <w:footerReference w:type="default" r:id="rId20"/>
       <w:pgSz w:w="12240" w:h="15840"/>
       <w:pgMar w:top="1440" w:right="1440" w:bottom="1440" w:left="1440" w:header="720" w:footer="720" w:gutter="0"/>
       <w:cols w:space="720"/>
@@ -1192,7 +1290,7 @@
 </file>
 
 <file path=word/endnotes.xml><?xml version="1.0" encoding="utf-8"?>
-<w:endnotes xmlns:wpc="http://schemas.microsoft.com/office/word/2010/wordprocessingCanvas" xmlns:cx="http://schemas.microsoft.com/office/drawing/2014/chartex" xmlns:cx1="http://schemas.microsoft.com/office/drawing/2015/9/8/chartex" xmlns:cx2="http://schemas.microsoft.com/office/drawing/2015/10/21/chartex" xmlns:cx3="http://schemas.microsoft.com/office/drawing/2016/5/9/chartex" xmlns:cx4="http://schemas.microsoft.com/office/drawing/2016/5/10/chartex" xmlns:cx5="http://schemas.microsoft.com/office/drawing/2016/5/11/chartex" xmlns:cx6="http://schemas.microsoft.com/office/drawing/2016/5/12/chartex" xmlns:cx7="http://schemas.microsoft.com/office/drawing/2016/5/13/chartex" xmlns:cx8="http://schemas.microsoft.com/office/drawing/2016/5/14/chartex" xmlns:mc="http://schemas.openxmlformats.org/markup-compatibility/2006" xmlns:aink="http://schemas.microsoft.com/office/drawing/2016/ink" xmlns:am3d="http://schemas.microsoft.com/office/drawing/2017/model3d" xmlns:o="urn:schemas-microsoft-com:office:office" xmlns:r="http://schemas.openxmlformats.org/officeDocument/2006/relationships" xmlns:m="http://schemas.openxmlformats.org/officeDocument/2006/math" xmlns:v="urn:schemas-microsoft-com:vml" xmlns:wp14="http://schemas.microsoft.com/office/word/2010/wordprocessingDrawing" xmlns:wp="http://schemas.openxmlformats.org/drawingml/2006/wordprocessingDrawing" xmlns:w10="urn:schemas-microsoft-com:office:word" xmlns:w="http://schemas.openxmlformats.org/wordprocessingml/2006/main" xmlns:w14="http://schemas.microsoft.com/office/word/2010/wordml" xmlns:w15="http://schemas.microsoft.com/office/word/2012/wordml" xmlns:w16cex="http://schemas.microsoft.com/office/word/2018/wordml/cex" xmlns:w16cid="http://schemas.microsoft.com/office/word/2016/wordml/cid" xmlns:w16="http://schemas.microsoft.com/office/word/2018/wordml" xmlns:w16sdtdh="http://schemas.microsoft.com/office/word/2020/wordml/sdtdatahash" xmlns:w16se="http://schemas.microsoft.com/office/word/2015/wordml/symex" xmlns:wpg="http://schemas.microsoft.com/office/word/2010/wordprocessingGroup" xmlns:wpi="http://schemas.microsoft.com/office/word/2010/wordprocessingInk" xmlns:wne="http://schemas.microsoft.com/office/word/2006/wordml" xmlns:wps="http://schemas.microsoft.com/office/word/2010/wordprocessingShape" mc:Ignorable="w14 w15 w16se w16cid w16 w16cex w16sdtdh wp14">
+<w:endnotes xmlns:wpc="http://schemas.microsoft.com/office/word/2010/wordprocessingCanvas" xmlns:cx="http://schemas.microsoft.com/office/drawing/2014/chartex" xmlns:cx1="http://schemas.microsoft.com/office/drawing/2015/9/8/chartex" xmlns:cx2="http://schemas.microsoft.com/office/drawing/2015/10/21/chartex" xmlns:cx3="http://schemas.microsoft.com/office/drawing/2016/5/9/chartex" xmlns:cx4="http://schemas.microsoft.com/office/drawing/2016/5/10/chartex" xmlns:cx5="http://schemas.microsoft.com/office/drawing/2016/5/11/chartex" xmlns:cx6="http://schemas.microsoft.com/office/drawing/2016/5/12/chartex" xmlns:cx7="http://schemas.microsoft.com/office/drawing/2016/5/13/chartex" xmlns:cx8="http://schemas.microsoft.com/office/drawing/2016/5/14/chartex" xmlns:mc="http://schemas.openxmlformats.org/markup-compatibility/2006" xmlns:aink="http://schemas.microsoft.com/office/drawing/2016/ink" xmlns:am3d="http://schemas.microsoft.com/office/drawing/2017/model3d" xmlns:o="urn:schemas-microsoft-com:office:office" xmlns:r="http://schemas.openxmlformats.org/officeDocument/2006/relationships" xmlns:m="http://schemas.openxmlformats.org/officeDocument/2006/math" xmlns:v="urn:schemas-microsoft-com:vml" xmlns:wp14="http://schemas.microsoft.com/office/word/2010/wordprocessingDrawing" xmlns:wp="http://schemas.openxmlformats.org/drawingml/2006/wordprocessingDrawing" xmlns:w10="urn:schemas-microsoft-com:office:word" xmlns:w="http://schemas.openxmlformats.org/wordprocessingml/2006/main" xmlns:w14="http://schemas.microsoft.com/office/word/2010/wordml" xmlns:w15="http://schemas.microsoft.com/office/word/2012/wordml" xmlns:w16cex="http://schemas.microsoft.com/office/word/2018/wordml/cex" xmlns:w16cid="http://schemas.microsoft.com/office/word/2016/wordml/cid" xmlns:w16="http://schemas.microsoft.com/office/word/2018/wordml" xmlns:w16se="http://schemas.microsoft.com/office/word/2015/wordml/symex" xmlns:wpg="http://schemas.microsoft.com/office/word/2010/wordprocessingGroup" xmlns:wpi="http://schemas.microsoft.com/office/word/2010/wordprocessingInk" xmlns:wne="http://schemas.microsoft.com/office/word/2006/wordml" xmlns:wps="http://schemas.microsoft.com/office/word/2010/wordprocessingShape" mc:Ignorable="w14 w15 w16se w16cid w16 w16cex wp14">
   <w:endnote w:type="separator" w:id="-1">
     <w:p>
       <w:pPr>
@@ -1217,7 +1315,7 @@
 </file>
 
 <file path=word/footer1.xml><?xml version="1.0" encoding="utf-8"?>
-<w:ftr xmlns:wpc="http://schemas.microsoft.com/office/word/2010/wordprocessingCanvas" xmlns:cx="http://schemas.microsoft.com/office/drawing/2014/chartex" xmlns:cx1="http://schemas.microsoft.com/office/drawing/2015/9/8/chartex" xmlns:cx2="http://schemas.microsoft.com/office/drawing/2015/10/21/chartex" xmlns:cx3="http://schemas.microsoft.com/office/drawing/2016/5/9/chartex" xmlns:cx4="http://schemas.microsoft.com/office/drawing/2016/5/10/chartex" xmlns:cx5="http://schemas.microsoft.com/office/drawing/2016/5/11/chartex" xmlns:cx6="http://schemas.microsoft.com/office/drawing/2016/5/12/chartex" xmlns:cx7="http://schemas.microsoft.com/office/drawing/2016/5/13/chartex" xmlns:cx8="http://schemas.microsoft.com/office/drawing/2016/5/14/chartex" xmlns:mc="http://schemas.openxmlformats.org/markup-compatibility/2006" xmlns:aink="http://schemas.microsoft.com/office/drawing/2016/ink" xmlns:am3d="http://schemas.microsoft.com/office/drawing/2017/model3d" xmlns:o="urn:schemas-microsoft-com:office:office" xmlns:r="http://schemas.openxmlformats.org/officeDocument/2006/relationships" xmlns:m="http://schemas.openxmlformats.org/officeDocument/2006/math" xmlns:v="urn:schemas-microsoft-com:vml" xmlns:wp14="http://schemas.microsoft.com/office/word/2010/wordprocessingDrawing" xmlns:wp="http://schemas.openxmlformats.org/drawingml/2006/wordprocessingDrawing" xmlns:w10="urn:schemas-microsoft-com:office:word" xmlns:w="http://schemas.openxmlformats.org/wordprocessingml/2006/main" xmlns:w14="http://schemas.microsoft.com/office/word/2010/wordml" xmlns:w15="http://schemas.microsoft.com/office/word/2012/wordml" xmlns:w16cex="http://schemas.microsoft.com/office/word/2018/wordml/cex" xmlns:w16cid="http://schemas.microsoft.com/office/word/2016/wordml/cid" xmlns:w16="http://schemas.microsoft.com/office/word/2018/wordml" xmlns:w16sdtdh="http://schemas.microsoft.com/office/word/2020/wordml/sdtdatahash" xmlns:w16se="http://schemas.microsoft.com/office/word/2015/wordml/symex" xmlns:wpg="http://schemas.microsoft.com/office/word/2010/wordprocessingGroup" xmlns:wpi="http://schemas.microsoft.com/office/word/2010/wordprocessingInk" xmlns:wne="http://schemas.microsoft.com/office/word/2006/wordml" xmlns:wps="http://schemas.microsoft.com/office/word/2010/wordprocessingShape" mc:Ignorable="w14 w15 w16se w16cid w16 w16cex w16sdtdh wp14">
+<w:ftr xmlns:wpc="http://schemas.microsoft.com/office/word/2010/wordprocessingCanvas" xmlns:cx="http://schemas.microsoft.com/office/drawing/2014/chartex" xmlns:cx1="http://schemas.microsoft.com/office/drawing/2015/9/8/chartex" xmlns:cx2="http://schemas.microsoft.com/office/drawing/2015/10/21/chartex" xmlns:cx3="http://schemas.microsoft.com/office/drawing/2016/5/9/chartex" xmlns:cx4="http://schemas.microsoft.com/office/drawing/2016/5/10/chartex" xmlns:cx5="http://schemas.microsoft.com/office/drawing/2016/5/11/chartex" xmlns:cx6="http://schemas.microsoft.com/office/drawing/2016/5/12/chartex" xmlns:cx7="http://schemas.microsoft.com/office/drawing/2016/5/13/chartex" xmlns:cx8="http://schemas.microsoft.com/office/drawing/2016/5/14/chartex" xmlns:mc="http://schemas.openxmlformats.org/markup-compatibility/2006" xmlns:aink="http://schemas.microsoft.com/office/drawing/2016/ink" xmlns:am3d="http://schemas.microsoft.com/office/drawing/2017/model3d" xmlns:o="urn:schemas-microsoft-com:office:office" xmlns:r="http://schemas.openxmlformats.org/officeDocument/2006/relationships" xmlns:m="http://schemas.openxmlformats.org/officeDocument/2006/math" xmlns:v="urn:schemas-microsoft-com:vml" xmlns:wp14="http://schemas.microsoft.com/office/word/2010/wordprocessingDrawing" xmlns:wp="http://schemas.openxmlformats.org/drawingml/2006/wordprocessingDrawing" xmlns:w10="urn:schemas-microsoft-com:office:word" xmlns:w="http://schemas.openxmlformats.org/wordprocessingml/2006/main" xmlns:w14="http://schemas.microsoft.com/office/word/2010/wordml" xmlns:w15="http://schemas.microsoft.com/office/word/2012/wordml" xmlns:w16cex="http://schemas.microsoft.com/office/word/2018/wordml/cex" xmlns:w16cid="http://schemas.microsoft.com/office/word/2016/wordml/cid" xmlns:w16="http://schemas.microsoft.com/office/word/2018/wordml" xmlns:w16se="http://schemas.microsoft.com/office/word/2015/wordml/symex" xmlns:wpg="http://schemas.microsoft.com/office/word/2010/wordprocessingGroup" xmlns:wpi="http://schemas.microsoft.com/office/word/2010/wordprocessingInk" xmlns:wne="http://schemas.microsoft.com/office/word/2006/wordml" xmlns:wps="http://schemas.microsoft.com/office/word/2010/wordprocessingShape" mc:Ignorable="w14 w15 w16se w16cid w16 w16cex wp14">
   <w:p>
     <w:pPr>
       <w:pStyle w:val="Footer"/>
@@ -1227,7 +1325,7 @@
 </file>
 
 <file path=word/footnotes.xml><?xml version="1.0" encoding="utf-8"?>
-<w:footnotes xmlns:wpc="http://schemas.microsoft.com/office/word/2010/wordprocessingCanvas" xmlns:cx="http://schemas.microsoft.com/office/drawing/2014/chartex" xmlns:cx1="http://schemas.microsoft.com/office/drawing/2015/9/8/chartex" xmlns:cx2="http://schemas.microsoft.com/office/drawing/2015/10/21/chartex" xmlns:cx3="http://schemas.microsoft.com/office/drawing/2016/5/9/chartex" xmlns:cx4="http://schemas.microsoft.com/office/drawing/2016/5/10/chartex" xmlns:cx5="http://schemas.microsoft.com/office/drawing/2016/5/11/chartex" xmlns:cx6="http://schemas.microsoft.com/office/drawing/2016/5/12/chartex" xmlns:cx7="http://schemas.microsoft.com/office/drawing/2016/5/13/chartex" xmlns:cx8="http://schemas.microsoft.com/office/drawing/2016/5/14/chartex" xmlns:mc="http://schemas.openxmlformats.org/markup-compatibility/2006" xmlns:aink="http://schemas.microsoft.com/office/drawing/2016/ink" xmlns:am3d="http://schemas.microsoft.com/office/drawing/2017/model3d" xmlns:o="urn:schemas-microsoft-com:office:office" xmlns:r="http://schemas.openxmlformats.org/officeDocument/2006/relationships" xmlns:m="http://schemas.openxmlformats.org/officeDocument/2006/math" xmlns:v="urn:schemas-microsoft-com:vml" xmlns:wp14="http://schemas.microsoft.com/office/word/2010/wordprocessingDrawing" xmlns:wp="http://schemas.openxmlformats.org/drawingml/2006/wordprocessingDrawing" xmlns:w10="urn:schemas-microsoft-com:office:word" xmlns:w="http://schemas.openxmlformats.org/wordprocessingml/2006/main" xmlns:w14="http://schemas.microsoft.com/office/word/2010/wordml" xmlns:w15="http://schemas.microsoft.com/office/word/2012/wordml" xmlns:w16cex="http://schemas.microsoft.com/office/word/2018/wordml/cex" xmlns:w16cid="http://schemas.microsoft.com/office/word/2016/wordml/cid" xmlns:w16="http://schemas.microsoft.com/office/word/2018/wordml" xmlns:w16sdtdh="http://schemas.microsoft.com/office/word/2020/wordml/sdtdatahash" xmlns:w16se="http://schemas.microsoft.com/office/word/2015/wordml/symex" xmlns:wpg="http://schemas.microsoft.com/office/word/2010/wordprocessingGroup" xmlns:wpi="http://schemas.microsoft.com/office/word/2010/wordprocessingInk" xmlns:wne="http://schemas.microsoft.com/office/word/2006/wordml" xmlns:wps="http://schemas.microsoft.com/office/word/2010/wordprocessingShape" mc:Ignorable="w14 w15 w16se w16cid w16 w16cex w16sdtdh wp14">
+<w:footnotes xmlns:wpc="http://schemas.microsoft.com/office/word/2010/wordprocessingCanvas" xmlns:cx="http://schemas.microsoft.com/office/drawing/2014/chartex" xmlns:cx1="http://schemas.microsoft.com/office/drawing/2015/9/8/chartex" xmlns:cx2="http://schemas.microsoft.com/office/drawing/2015/10/21/chartex" xmlns:cx3="http://schemas.microsoft.com/office/drawing/2016/5/9/chartex" xmlns:cx4="http://schemas.microsoft.com/office/drawing/2016/5/10/chartex" xmlns:cx5="http://schemas.microsoft.com/office/drawing/2016/5/11/chartex" xmlns:cx6="http://schemas.microsoft.com/office/drawing/2016/5/12/chartex" xmlns:cx7="http://schemas.microsoft.com/office/drawing/2016/5/13/chartex" xmlns:cx8="http://schemas.microsoft.com/office/drawing/2016/5/14/chartex" xmlns:mc="http://schemas.openxmlformats.org/markup-compatibility/2006" xmlns:aink="http://schemas.microsoft.com/office/drawing/2016/ink" xmlns:am3d="http://schemas.microsoft.com/office/drawing/2017/model3d" xmlns:o="urn:schemas-microsoft-com:office:office" xmlns:r="http://schemas.openxmlformats.org/officeDocument/2006/relationships" xmlns:m="http://schemas.openxmlformats.org/officeDocument/2006/math" xmlns:v="urn:schemas-microsoft-com:vml" xmlns:wp14="http://schemas.microsoft.com/office/word/2010/wordprocessingDrawing" xmlns:wp="http://schemas.openxmlformats.org/drawingml/2006/wordprocessingDrawing" xmlns:w10="urn:schemas-microsoft-com:office:word" xmlns:w="http://schemas.openxmlformats.org/wordprocessingml/2006/main" xmlns:w14="http://schemas.microsoft.com/office/word/2010/wordml" xmlns:w15="http://schemas.microsoft.com/office/word/2012/wordml" xmlns:w16cex="http://schemas.microsoft.com/office/word/2018/wordml/cex" xmlns:w16cid="http://schemas.microsoft.com/office/word/2016/wordml/cid" xmlns:w16="http://schemas.microsoft.com/office/word/2018/wordml" xmlns:w16se="http://schemas.microsoft.com/office/word/2015/wordml/symex" xmlns:wpg="http://schemas.microsoft.com/office/word/2010/wordprocessingGroup" xmlns:wpi="http://schemas.microsoft.com/office/word/2010/wordprocessingInk" xmlns:wne="http://schemas.microsoft.com/office/word/2006/wordml" xmlns:wps="http://schemas.microsoft.com/office/word/2010/wordprocessingShape" mc:Ignorable="w14 w15 w16se w16cid w16 w16cex wp14">
   <w:footnote w:type="separator" w:id="-1">
     <w:p>
       <w:pPr>
@@ -1252,7 +1350,7 @@
 </file>
 
 <file path=word/header1.xml><?xml version="1.0" encoding="utf-8"?>
-<w:hdr xmlns:wpc="http://schemas.microsoft.com/office/word/2010/wordprocessingCanvas" xmlns:cx="http://schemas.microsoft.com/office/drawing/2014/chartex" xmlns:cx1="http://schemas.microsoft.com/office/drawing/2015/9/8/chartex" xmlns:cx2="http://schemas.microsoft.com/office/drawing/2015/10/21/chartex" xmlns:cx3="http://schemas.microsoft.com/office/drawing/2016/5/9/chartex" xmlns:cx4="http://schemas.microsoft.com/office/drawing/2016/5/10/chartex" xmlns:cx5="http://schemas.microsoft.com/office/drawing/2016/5/11/chartex" xmlns:cx6="http://schemas.microsoft.com/office/drawing/2016/5/12/chartex" xmlns:cx7="http://schemas.microsoft.com/office/drawing/2016/5/13/chartex" xmlns:cx8="http://schemas.microsoft.com/office/drawing/2016/5/14/chartex" xmlns:mc="http://schemas.openxmlformats.org/markup-compatibility/2006" xmlns:aink="http://schemas.microsoft.com/office/drawing/2016/ink" xmlns:am3d="http://schemas.microsoft.com/office/drawing/2017/model3d" xmlns:o="urn:schemas-microsoft-com:office:office" xmlns:r="http://schemas.openxmlformats.org/officeDocument/2006/relationships" xmlns:m="http://schemas.openxmlformats.org/officeDocument/2006/math" xmlns:v="urn:schemas-microsoft-com:vml" xmlns:wp14="http://schemas.microsoft.com/office/word/2010/wordprocessingDrawing" xmlns:wp="http://schemas.openxmlformats.org/drawingml/2006/wordprocessingDrawing" xmlns:w10="urn:schemas-microsoft-com:office:word" xmlns:w="http://schemas.openxmlformats.org/wordprocessingml/2006/main" xmlns:w14="http://schemas.microsoft.com/office/word/2010/wordml" xmlns:w15="http://schemas.microsoft.com/office/word/2012/wordml" xmlns:w16cex="http://schemas.microsoft.com/office/word/2018/wordml/cex" xmlns:w16cid="http://schemas.microsoft.com/office/word/2016/wordml/cid" xmlns:w16="http://schemas.microsoft.com/office/word/2018/wordml" xmlns:w16sdtdh="http://schemas.microsoft.com/office/word/2020/wordml/sdtdatahash" xmlns:w16se="http://schemas.microsoft.com/office/word/2015/wordml/symex" xmlns:wpg="http://schemas.microsoft.com/office/word/2010/wordprocessingGroup" xmlns:wpi="http://schemas.microsoft.com/office/word/2010/wordprocessingInk" xmlns:wne="http://schemas.microsoft.com/office/word/2006/wordml" xmlns:wps="http://schemas.microsoft.com/office/word/2010/wordprocessingShape" mc:Ignorable="w14 w15 w16se w16cid w16 w16cex w16sdtdh wp14">
+<w:hdr xmlns:wpc="http://schemas.microsoft.com/office/word/2010/wordprocessingCanvas" xmlns:cx="http://schemas.microsoft.com/office/drawing/2014/chartex" xmlns:cx1="http://schemas.microsoft.com/office/drawing/2015/9/8/chartex" xmlns:cx2="http://schemas.microsoft.com/office/drawing/2015/10/21/chartex" xmlns:cx3="http://schemas.microsoft.com/office/drawing/2016/5/9/chartex" xmlns:cx4="http://schemas.microsoft.com/office/drawing/2016/5/10/chartex" xmlns:cx5="http://schemas.microsoft.com/office/drawing/2016/5/11/chartex" xmlns:cx6="http://schemas.microsoft.com/office/drawing/2016/5/12/chartex" xmlns:cx7="http://schemas.microsoft.com/office/drawing/2016/5/13/chartex" xmlns:cx8="http://schemas.microsoft.com/office/drawing/2016/5/14/chartex" xmlns:mc="http://schemas.openxmlformats.org/markup-compatibility/2006" xmlns:aink="http://schemas.microsoft.com/office/drawing/2016/ink" xmlns:am3d="http://schemas.microsoft.com/office/drawing/2017/model3d" xmlns:o="urn:schemas-microsoft-com:office:office" xmlns:r="http://schemas.openxmlformats.org/officeDocument/2006/relationships" xmlns:m="http://schemas.openxmlformats.org/officeDocument/2006/math" xmlns:v="urn:schemas-microsoft-com:vml" xmlns:wp14="http://schemas.microsoft.com/office/word/2010/wordprocessingDrawing" xmlns:wp="http://schemas.openxmlformats.org/drawingml/2006/wordprocessingDrawing" xmlns:w10="urn:schemas-microsoft-com:office:word" xmlns:w="http://schemas.openxmlformats.org/wordprocessingml/2006/main" xmlns:w14="http://schemas.microsoft.com/office/word/2010/wordml" xmlns:w15="http://schemas.microsoft.com/office/word/2012/wordml" xmlns:w16cex="http://schemas.microsoft.com/office/word/2018/wordml/cex" xmlns:w16cid="http://schemas.microsoft.com/office/word/2016/wordml/cid" xmlns:w16="http://schemas.microsoft.com/office/word/2018/wordml" xmlns:w16se="http://schemas.microsoft.com/office/word/2015/wordml/symex" xmlns:wpg="http://schemas.microsoft.com/office/word/2010/wordprocessingGroup" xmlns:wpi="http://schemas.microsoft.com/office/word/2010/wordprocessingInk" xmlns:wne="http://schemas.microsoft.com/office/word/2006/wordml" xmlns:wps="http://schemas.microsoft.com/office/word/2010/wordprocessingShape" mc:Ignorable="w14 w15 w16se w16cid w16 w16cex wp14">
   <w:p>
     <w:pPr>
       <w:pStyle w:val="Header"/>
@@ -1323,7 +1421,7 @@
 </file>
 
 <file path=word/numbering.xml><?xml version="1.0" encoding="utf-8"?>
-<w:numbering xmlns:wpc="http://schemas.microsoft.com/office/word/2010/wordprocessingCanvas" xmlns:cx="http://schemas.microsoft.com/office/drawing/2014/chartex" xmlns:cx1="http://schemas.microsoft.com/office/drawing/2015/9/8/chartex" xmlns:cx2="http://schemas.microsoft.com/office/drawing/2015/10/21/chartex" xmlns:cx3="http://schemas.microsoft.com/office/drawing/2016/5/9/chartex" xmlns:cx4="http://schemas.microsoft.com/office/drawing/2016/5/10/chartex" xmlns:cx5="http://schemas.microsoft.com/office/drawing/2016/5/11/chartex" xmlns:cx6="http://schemas.microsoft.com/office/drawing/2016/5/12/chartex" xmlns:cx7="http://schemas.microsoft.com/office/drawing/2016/5/13/chartex" xmlns:cx8="http://schemas.microsoft.com/office/drawing/2016/5/14/chartex" xmlns:mc="http://schemas.openxmlformats.org/markup-compatibility/2006" xmlns:aink="http://schemas.microsoft.com/office/drawing/2016/ink" xmlns:am3d="http://schemas.microsoft.com/office/drawing/2017/model3d" xmlns:o="urn:schemas-microsoft-com:office:office" xmlns:r="http://schemas.openxmlformats.org/officeDocument/2006/relationships" xmlns:m="http://schemas.openxmlformats.org/officeDocument/2006/math" xmlns:v="urn:schemas-microsoft-com:vml" xmlns:wp14="http://schemas.microsoft.com/office/word/2010/wordprocessingDrawing" xmlns:wp="http://schemas.openxmlformats.org/drawingml/2006/wordprocessingDrawing" xmlns:w10="urn:schemas-microsoft-com:office:word" xmlns:w="http://schemas.openxmlformats.org/wordprocessingml/2006/main" xmlns:w14="http://schemas.microsoft.com/office/word/2010/wordml" xmlns:w15="http://schemas.microsoft.com/office/word/2012/wordml" xmlns:w16cex="http://schemas.microsoft.com/office/word/2018/wordml/cex" xmlns:w16cid="http://schemas.microsoft.com/office/word/2016/wordml/cid" xmlns:w16="http://schemas.microsoft.com/office/word/2018/wordml" xmlns:w16sdtdh="http://schemas.microsoft.com/office/word/2020/wordml/sdtdatahash" xmlns:w16se="http://schemas.microsoft.com/office/word/2015/wordml/symex" xmlns:wpg="http://schemas.microsoft.com/office/word/2010/wordprocessingGroup" xmlns:wpi="http://schemas.microsoft.com/office/word/2010/wordprocessingInk" xmlns:wne="http://schemas.microsoft.com/office/word/2006/wordml" xmlns:wps="http://schemas.microsoft.com/office/word/2010/wordprocessingShape" mc:Ignorable="w14 w15 w16se w16cid w16 w16cex w16sdtdh wp14">
+<w:numbering xmlns:wpc="http://schemas.microsoft.com/office/word/2010/wordprocessingCanvas" xmlns:cx="http://schemas.microsoft.com/office/drawing/2014/chartex" xmlns:cx1="http://schemas.microsoft.com/office/drawing/2015/9/8/chartex" xmlns:cx2="http://schemas.microsoft.com/office/drawing/2015/10/21/chartex" xmlns:cx3="http://schemas.microsoft.com/office/drawing/2016/5/9/chartex" xmlns:cx4="http://schemas.microsoft.com/office/drawing/2016/5/10/chartex" xmlns:cx5="http://schemas.microsoft.com/office/drawing/2016/5/11/chartex" xmlns:cx6="http://schemas.microsoft.com/office/drawing/2016/5/12/chartex" xmlns:cx7="http://schemas.microsoft.com/office/drawing/2016/5/13/chartex" xmlns:cx8="http://schemas.microsoft.com/office/drawing/2016/5/14/chartex" xmlns:mc="http://schemas.openxmlformats.org/markup-compatibility/2006" xmlns:aink="http://schemas.microsoft.com/office/drawing/2016/ink" xmlns:am3d="http://schemas.microsoft.com/office/drawing/2017/model3d" xmlns:o="urn:schemas-microsoft-com:office:office" xmlns:r="http://schemas.openxmlformats.org/officeDocument/2006/relationships" xmlns:m="http://schemas.openxmlformats.org/officeDocument/2006/math" xmlns:v="urn:schemas-microsoft-com:vml" xmlns:wp14="http://schemas.microsoft.com/office/word/2010/wordprocessingDrawing" xmlns:wp="http://schemas.openxmlformats.org/drawingml/2006/wordprocessingDrawing" xmlns:w10="urn:schemas-microsoft-com:office:word" xmlns:w="http://schemas.openxmlformats.org/wordprocessingml/2006/main" xmlns:w14="http://schemas.microsoft.com/office/word/2010/wordml" xmlns:w15="http://schemas.microsoft.com/office/word/2012/wordml" xmlns:w16cex="http://schemas.microsoft.com/office/word/2018/wordml/cex" xmlns:w16cid="http://schemas.microsoft.com/office/word/2016/wordml/cid" xmlns:w16="http://schemas.microsoft.com/office/word/2018/wordml" xmlns:w16se="http://schemas.microsoft.com/office/word/2015/wordml/symex" xmlns:wpg="http://schemas.microsoft.com/office/word/2010/wordprocessingGroup" xmlns:wpi="http://schemas.microsoft.com/office/word/2010/wordprocessingInk" xmlns:wne="http://schemas.microsoft.com/office/word/2006/wordml" xmlns:wps="http://schemas.microsoft.com/office/word/2010/wordprocessingShape" mc:Ignorable="w14 w15 w16se w16cid w16 w16cex wp14">
   <w:abstractNum w:abstractNumId="0" w15:restartNumberingAfterBreak="0">
     <w:nsid w:val="044C0EE0"/>
     <w:multiLevelType w:val="hybridMultilevel"/>
@@ -1999,7 +2097,7 @@
 </file>
 
 <file path=word/styles.xml><?xml version="1.0" encoding="utf-8"?>
-<w:styles xmlns:mc="http://schemas.openxmlformats.org/markup-compatibility/2006" xmlns:r="http://schemas.openxmlformats.org/officeDocument/2006/relationships" xmlns:w="http://schemas.openxmlformats.org/wordprocessingml/2006/main" xmlns:w14="http://schemas.microsoft.com/office/word/2010/wordml" xmlns:w15="http://schemas.microsoft.com/office/word/2012/wordml" xmlns:w16cex="http://schemas.microsoft.com/office/word/2018/wordml/cex" xmlns:w16cid="http://schemas.microsoft.com/office/word/2016/wordml/cid" xmlns:w16="http://schemas.microsoft.com/office/word/2018/wordml" xmlns:w16sdtdh="http://schemas.microsoft.com/office/word/2020/wordml/sdtdatahash" xmlns:w16se="http://schemas.microsoft.com/office/word/2015/wordml/symex" mc:Ignorable="w14 w15 w16se w16cid w16 w16cex w16sdtdh">
+<w:styles xmlns:mc="http://schemas.openxmlformats.org/markup-compatibility/2006" xmlns:r="http://schemas.openxmlformats.org/officeDocument/2006/relationships" xmlns:w="http://schemas.openxmlformats.org/wordprocessingml/2006/main" xmlns:w14="http://schemas.microsoft.com/office/word/2010/wordml" xmlns:w15="http://schemas.microsoft.com/office/word/2012/wordml" xmlns:w16cex="http://schemas.microsoft.com/office/word/2018/wordml/cex" xmlns:w16cid="http://schemas.microsoft.com/office/word/2016/wordml/cid" xmlns:w16="http://schemas.microsoft.com/office/word/2018/wordml" xmlns:w16se="http://schemas.microsoft.com/office/word/2015/wordml/symex" mc:Ignorable="w14 w15 w16se w16cid w16 w16cex">
   <w:docDefaults>
     <w:rPrDefault>
       <w:rPr>

</xml_diff>